<commit_message>
Commit - Modified Doc
</commit_message>
<xml_diff>
--- a/Doc/Detailed Description and Results.docx
+++ b/Doc/Detailed Description and Results.docx
@@ -1879,7 +1879,7 @@
           <v:shape id="_x0000_i1025" type="#_x0000_t75" style="width:76.2pt;height:49.2pt" o:ole="">
             <v:imagedata r:id="rId8" o:title=""/>
           </v:shape>
-          <o:OLEObject Type="Embed" ProgID="Excel.Sheet.12" ShapeID="_x0000_i1025" DrawAspect="Icon" ObjectID="_1675717373" r:id="rId9"/>
+          <o:OLEObject Type="Embed" ProgID="Excel.Sheet.12" ShapeID="_x0000_i1025" DrawAspect="Icon" ObjectID="_1675772202" r:id="rId9"/>
         </w:object>
       </w:r>
     </w:p>
@@ -2001,7 +2001,7 @@
           <v:shape id="_x0000_i1026" type="#_x0000_t75" style="width:76.2pt;height:49.2pt" o:ole="">
             <v:imagedata r:id="rId10" o:title=""/>
           </v:shape>
-          <o:OLEObject Type="Embed" ProgID="Excel.Sheet.12" ShapeID="_x0000_i1026" DrawAspect="Icon" ObjectID="_1675717374" r:id="rId11"/>
+          <o:OLEObject Type="Embed" ProgID="Excel.Sheet.12" ShapeID="_x0000_i1026" DrawAspect="Icon" ObjectID="_1675772203" r:id="rId11"/>
         </w:object>
       </w:r>
     </w:p>
@@ -2139,7 +2139,7 @@
           <w:sz w:val="24"/>
           <w:szCs w:val="24"/>
         </w:rPr>
-        <w:t>Challenges faced in Pre-Processing:</w:t>
+        <w:t>Challenges in Pre-Processing:</w:t>
       </w:r>
     </w:p>
     <w:p>
@@ -3542,18 +3542,6 @@
         </w:rPr>
         <w:t>aggregate the contributions of all classes to compute the average metric.</w:t>
       </w:r>
-    </w:p>
-    <w:p>
-      <w:pPr>
-        <w:spacing w:line="240" w:lineRule="auto"/>
-        <w:ind w:left="360"/>
-        <w:rPr>
-          <w:rFonts w:cstheme="minorHAnsi"/>
-          <w:b/>
-          <w:sz w:val="24"/>
-          <w:szCs w:val="24"/>
-        </w:rPr>
-      </w:pPr>
     </w:p>
     <w:p>
       <w:pPr>
@@ -5246,7 +5234,6 @@
                 <w:color w:val="000000"/>
                 <w:lang w:val="en-IN" w:eastAsia="en-IN" w:bidi="ar-SA"/>
               </w:rPr>
-              <w:lastRenderedPageBreak/>
               <w:t xml:space="preserve">ML </w:t>
             </w:r>
             <w:proofErr w:type="spellStart"/>

</xml_diff>